<commit_message>
I forgot to turn off change tracking before my last commit.
</commit_message>
<xml_diff>
--- a/doc/Proposal.docx
+++ b/doc/Proposal.docx
@@ -739,7 +739,7 @@
 
 <file path=word/comments.xml><?xml version="1.0" encoding="utf-8"?>
 <w:comments xmlns:wpc="http://schemas.microsoft.com/office/word/2010/wordprocessingCanvas" xmlns:cx="http://schemas.microsoft.com/office/drawing/2014/chartex" xmlns:cx1="http://schemas.microsoft.com/office/drawing/2015/9/8/chartex" xmlns:cx2="http://schemas.microsoft.com/office/drawing/2015/10/21/chartex" xmlns:cx3="http://schemas.microsoft.com/office/drawing/2016/5/9/chartex" xmlns:cx4="http://schemas.microsoft.com/office/drawing/2016/5/10/chartex" xmlns:cx5="http://schemas.microsoft.com/office/drawing/2016/5/11/chartex" xmlns:cx6="http://schemas.microsoft.com/office/drawing/2016/5/12/chartex" xmlns:cx7="http://schemas.microsoft.com/office/drawing/2016/5/13/chartex" xmlns:cx8="http://schemas.microsoft.com/office/drawing/2016/5/14/chartex" xmlns:mc="http://schemas.openxmlformats.org/markup-compatibility/2006" xmlns:aink="http://schemas.microsoft.com/office/drawing/2016/ink" xmlns:am3d="http://schemas.microsoft.com/office/drawing/2017/model3d" xmlns:o="urn:schemas-microsoft-com:office:office" xmlns:r="http://schemas.openxmlformats.org/officeDocument/2006/relationships" xmlns:m="http://schemas.openxmlformats.org/officeDocument/2006/math" xmlns:v="urn:schemas-microsoft-com:vml" xmlns:wp14="http://schemas.microsoft.com/office/word/2010/wordprocessingDrawing" xmlns:wp="http://schemas.openxmlformats.org/drawingml/2006/wordprocessingDrawing" xmlns:w10="urn:schemas-microsoft-com:office:word" xmlns:w="http://schemas.openxmlformats.org/wordprocessingml/2006/main" xmlns:w14="http://schemas.microsoft.com/office/word/2010/wordml" xmlns:w15="http://schemas.microsoft.com/office/word/2012/wordml" xmlns:w16cex="http://schemas.microsoft.com/office/word/2018/wordml/cex" xmlns:w16cid="http://schemas.microsoft.com/office/word/2016/wordml/cid" xmlns:w16="http://schemas.microsoft.com/office/word/2018/wordml" xmlns:w16sdtdh="http://schemas.microsoft.com/office/word/2020/wordml/sdtdatahash" xmlns:w16se="http://schemas.microsoft.com/office/word/2015/wordml/symex" xmlns:wpg="http://schemas.microsoft.com/office/word/2010/wordprocessingGroup" xmlns:wpi="http://schemas.microsoft.com/office/word/2010/wordprocessingInk" xmlns:wne="http://schemas.microsoft.com/office/word/2006/wordml" xmlns:wps="http://schemas.microsoft.com/office/word/2010/wordprocessingShape" mc:Ignorable="w14 w15 w16se w16cid w16 w16cex w16sdtdh wp14">
-  <w:comment w:id="22" w:author="Peter C. Chapin [2]" w:date="2022-09-22T12:44:00Z" w:initials="CP">
+  <w:comment w:id="22" w:author="Peter C. Chapin" w:date="2022-09-22T12:44:00Z" w:initials="CP">
     <w:p>
       <w:pPr>
         <w:pStyle w:val="CommentText"/>
@@ -771,7 +771,7 @@
       </w:r>
     </w:p>
   </w:comment>
-  <w:comment w:id="27" w:author="Peter C. Chapin [3]" w:date="2022-09-22T12:46:00Z" w:initials="CP">
+  <w:comment w:id="27" w:author="Peter C. Chapin" w:date="2022-09-22T12:46:00Z" w:initials="CP">
     <w:p>
       <w:pPr>
         <w:pStyle w:val="CommentText"/>
@@ -797,7 +797,7 @@
       </w:r>
     </w:p>
   </w:comment>
-  <w:comment w:id="28" w:author="Peter C. Chapin [4]" w:date="2022-09-22T12:48:00Z" w:initials="CP">
+  <w:comment w:id="28" w:author="Peter C. Chapin" w:date="2022-09-22T12:48:00Z" w:initials="CP">
     <w:p>
       <w:pPr>
         <w:pStyle w:val="CommentText"/>
@@ -820,7 +820,7 @@
       </w:r>
     </w:p>
   </w:comment>
-  <w:comment w:id="30" w:author="Peter C. Chapin [5]" w:date="2022-09-22T12:52:00Z" w:initials="CP">
+  <w:comment w:id="30" w:author="Peter C. Chapin" w:date="2022-09-22T12:52:00Z" w:initials="CP">
     <w:p>
       <w:pPr>
         <w:pStyle w:val="CommentText"/>
@@ -1066,18 +1066,6 @@
     <w15:presenceInfo w15:providerId="AD" w15:userId="S::PCC09070@vsc.edu::413dcdcb-9769-4841-93a3-bc1bdfbdb068"/>
   </w15:person>
   <w15:person w15:author="Chapin, Peter">
-    <w15:presenceInfo w15:providerId="AD" w15:userId="S::PCC09070@vsc.edu::413dcdcb-9769-4841-93a3-bc1bdfbdb068"/>
-  </w15:person>
-  <w15:person w15:author="Peter C. Chapin [2]">
-    <w15:presenceInfo w15:providerId="AD" w15:userId="S::PCC09070@vsc.edu::413dcdcb-9769-4841-93a3-bc1bdfbdb068"/>
-  </w15:person>
-  <w15:person w15:author="Peter C. Chapin [3]">
-    <w15:presenceInfo w15:providerId="AD" w15:userId="S::PCC09070@vsc.edu::413dcdcb-9769-4841-93a3-bc1bdfbdb068"/>
-  </w15:person>
-  <w15:person w15:author="Peter C. Chapin [4]">
-    <w15:presenceInfo w15:providerId="AD" w15:userId="S::PCC09070@vsc.edu::413dcdcb-9769-4841-93a3-bc1bdfbdb068"/>
-  </w15:person>
-  <w15:person w15:author="Peter C. Chapin [5]">
     <w15:presenceInfo w15:providerId="AD" w15:userId="S::PCC09070@vsc.edu::413dcdcb-9769-4841-93a3-bc1bdfbdb068"/>
   </w15:person>
 </w15:people>

</xml_diff>